<commit_message>
Updated documentation. Changed panda planner path in yaml file
</commit_message>
<xml_diff>
--- a/doc/How_to_Use.docx
+++ b/doc/How_to_Use.docx
@@ -35,7 +35,7 @@
         <w:rPr>
           <w:lang w:val="en-US"/>
         </w:rPr>
-        <w:t>equired in order to use the planning frame work</w:t>
+        <w:t>equired in order to use the planning framework</w:t>
       </w:r>
       <w:r>
         <w:rPr>
@@ -65,61 +65,33 @@
           <w:numId w:val="1"/>
         </w:numPr>
         <w:rPr>
-          <w:rFonts w:ascii="Consolas" w:hAnsi="Consolas"/>
-          <w:lang w:val="en-US"/>
-        </w:rPr>
-      </w:pPr>
-      <w:r>
-        <w:rPr>
-          <w:lang w:val="en-US"/>
-        </w:rPr>
-        <w:t xml:space="preserve">Start the </w:t>
-      </w:r>
-      <w:proofErr w:type="spellStart"/>
-      <w:r>
-        <w:rPr>
-          <w:lang w:val="en-US"/>
-        </w:rPr>
-        <w:t>mongoDB</w:t>
-      </w:r>
-      <w:proofErr w:type="spellEnd"/>
-      <w:r>
-        <w:rPr>
-          <w:lang w:val="en-US"/>
-        </w:rPr>
-        <w:t xml:space="preserve"> service. Under Linux: </w:t>
-      </w:r>
-      <w:proofErr w:type="spellStart"/>
-      <w:r>
-        <w:rPr>
-          <w:rFonts w:ascii="Consolas" w:hAnsi="Consolas"/>
-          <w:lang w:val="en-US"/>
-        </w:rPr>
-        <w:t>sudo</w:t>
-      </w:r>
-      <w:proofErr w:type="spellEnd"/>
-      <w:r>
-        <w:rPr>
-          <w:rFonts w:ascii="Consolas" w:hAnsi="Consolas"/>
-          <w:lang w:val="en-US"/>
-        </w:rPr>
-        <w:t xml:space="preserve"> service </w:t>
-      </w:r>
-      <w:proofErr w:type="spellStart"/>
-      <w:r>
-        <w:rPr>
-          <w:rFonts w:ascii="Consolas" w:hAnsi="Consolas"/>
-          <w:lang w:val="en-US"/>
-        </w:rPr>
-        <w:t>mongod</w:t>
-      </w:r>
-      <w:proofErr w:type="spellEnd"/>
-      <w:r>
-        <w:rPr>
-          <w:rFonts w:ascii="Consolas" w:hAnsi="Consolas"/>
-          <w:lang w:val="en-US"/>
-        </w:rPr>
-        <w:t xml:space="preserve"> start</w:t>
+          <w:lang w:val="en-US"/>
+        </w:rPr>
+      </w:pPr>
+      <w:r>
+        <w:rPr>
+          <w:lang w:val="en-US"/>
+        </w:rPr>
+        <w:t xml:space="preserve">Start ROS </w:t>
+      </w:r>
+      <w:r>
+        <w:rPr>
+          <w:lang w:val="en-US"/>
+        </w:rPr>
+        <w:t xml:space="preserve">(required for </w:t>
+      </w:r>
+      <w:r>
+        <w:rPr>
+          <w:rFonts w:ascii="Consolas" w:hAnsi="Consolas"/>
+          <w:lang w:val="en-US"/>
+        </w:rPr>
+        <w:t>ActionDispatcher</w:t>
+      </w:r>
+      <w:r>
+        <w:rPr>
+          <w:lang w:val="en-US"/>
+        </w:rPr>
+        <w:t>)</w:t>
       </w:r>
     </w:p>
     <w:p>
@@ -130,6 +102,32 @@
           <w:numId w:val="1"/>
         </w:numPr>
         <w:rPr>
+          <w:rFonts w:ascii="Consolas" w:hAnsi="Consolas"/>
+          <w:lang w:val="en-US"/>
+        </w:rPr>
+      </w:pPr>
+      <w:r>
+        <w:rPr>
+          <w:lang w:val="en-US"/>
+        </w:rPr>
+        <w:t xml:space="preserve">Start the mongoDB service. Under Linux: </w:t>
+      </w:r>
+      <w:r>
+        <w:rPr>
+          <w:rFonts w:ascii="Consolas" w:hAnsi="Consolas"/>
+          <w:lang w:val="en-US"/>
+        </w:rPr>
+        <w:t>sudo service mongod start</w:t>
+      </w:r>
+    </w:p>
+    <w:p>
+      <w:pPr>
+        <w:pStyle w:val="Listenabsatz"/>
+        <w:numPr>
+          <w:ilvl w:val="0"/>
+          <w:numId w:val="1"/>
+        </w:numPr>
+        <w:rPr>
           <w:lang w:val="en-US"/>
         </w:rPr>
       </w:pPr>
@@ -143,16 +141,8 @@
         <w:rPr>
           <w:lang w:val="en-US"/>
         </w:rPr>
-        <w:t xml:space="preserve"> a mongo client using </w:t>
-      </w:r>
-      <w:proofErr w:type="spellStart"/>
-      <w:r>
-        <w:rPr>
-          <w:lang w:val="en-US"/>
-        </w:rPr>
-        <w:t>pymongo</w:t>
-      </w:r>
-      <w:proofErr w:type="spellEnd"/>
+        <w:t xml:space="preserve"> a mongo client using pymongo</w:t>
+      </w:r>
     </w:p>
     <w:p>
       <w:pPr>
@@ -166,21 +156,12 @@
           <w:lang w:val="en-US"/>
         </w:rPr>
       </w:pPr>
-      <w:proofErr w:type="spellStart"/>
-      <w:r>
-        <w:rPr>
-          <w:rFonts w:ascii="Consolas" w:hAnsi="Consolas"/>
-          <w:lang w:val="en-US"/>
-        </w:rPr>
-        <w:t>pymongo.MongoClient</w:t>
-      </w:r>
-      <w:proofErr w:type="spellEnd"/>
-      <w:r>
-        <w:rPr>
-          <w:rFonts w:ascii="Consolas" w:hAnsi="Consolas"/>
-          <w:lang w:val="en-US"/>
-        </w:rPr>
-        <w:t>(host, port)</w:t>
+      <w:r>
+        <w:rPr>
+          <w:rFonts w:ascii="Consolas" w:hAnsi="Consolas"/>
+          <w:lang w:val="en-US"/>
+        </w:rPr>
+        <w:t>pymongo.MongoClient(host, port)</w:t>
       </w:r>
     </w:p>
     <w:p>
@@ -224,35 +205,7 @@
         <w:rPr>
           <w:lang w:val="en-US"/>
         </w:rPr>
-        <w:t>Create an instance of the desired planner interface (</w:t>
-      </w:r>
-      <w:proofErr w:type="spellStart"/>
-      <w:r>
-        <w:rPr>
-          <w:lang w:val="en-US"/>
-        </w:rPr>
-        <w:t>eg.</w:t>
-      </w:r>
-      <w:proofErr w:type="spellEnd"/>
-      <w:r>
-        <w:rPr>
-          <w:lang w:val="en-US"/>
-        </w:rPr>
-        <w:t xml:space="preserve"> </w:t>
-      </w:r>
-      <w:proofErr w:type="spellStart"/>
-      <w:r>
-        <w:rPr>
-          <w:lang w:val="en-US"/>
-        </w:rPr>
-        <w:t>PANDAInterface</w:t>
-      </w:r>
-      <w:proofErr w:type="spellEnd"/>
-      <w:r>
-        <w:rPr>
-          <w:lang w:val="en-US"/>
-        </w:rPr>
-        <w:t>)</w:t>
+        <w:t>Create an instance of the desired planner interface (eg. PANDAInterface)</w:t>
       </w:r>
       <w:r>
         <w:rPr>
@@ -272,7 +225,6 @@
           <w:lang w:val="en-US"/>
         </w:rPr>
       </w:pPr>
-      <w:proofErr w:type="spellStart"/>
       <w:r>
         <w:rPr>
           <w:rFonts w:ascii="Consolas" w:hAnsi="Consolas"/>
@@ -280,7 +232,6 @@
         </w:rPr>
         <w:t>kb_database_name</w:t>
       </w:r>
-      <w:proofErr w:type="spellEnd"/>
       <w:r>
         <w:rPr>
           <w:lang w:val="en-US"/>
@@ -299,7 +250,6 @@
           <w:lang w:val="en-US"/>
         </w:rPr>
       </w:pPr>
-      <w:proofErr w:type="spellStart"/>
       <w:r>
         <w:rPr>
           <w:rFonts w:ascii="Consolas" w:hAnsi="Consolas"/>
@@ -307,26 +257,11 @@
         </w:rPr>
         <w:t>domain_file</w:t>
       </w:r>
-      <w:proofErr w:type="spellEnd"/>
-      <w:r>
-        <w:rPr>
-          <w:lang w:val="en-US"/>
-        </w:rPr>
-        <w:t>: Name of the domain file (.</w:t>
-      </w:r>
-      <w:proofErr w:type="spellStart"/>
-      <w:r>
-        <w:rPr>
-          <w:lang w:val="en-US"/>
-        </w:rPr>
-        <w:t>hddl</w:t>
-      </w:r>
-      <w:proofErr w:type="spellEnd"/>
-      <w:r>
-        <w:rPr>
-          <w:lang w:val="en-US"/>
-        </w:rPr>
-        <w:t xml:space="preserve"> for the PANDA planner)</w:t>
+      <w:r>
+        <w:rPr>
+          <w:lang w:val="en-US"/>
+        </w:rPr>
+        <w:t>: Name of the domain file (.hddl for the PANDA planner)</w:t>
       </w:r>
     </w:p>
     <w:p>
@@ -340,7 +275,6 @@
           <w:lang w:val="en-US"/>
         </w:rPr>
       </w:pPr>
-      <w:proofErr w:type="spellStart"/>
       <w:r>
         <w:rPr>
           <w:rFonts w:ascii="Consolas" w:hAnsi="Consolas"/>
@@ -348,7 +282,6 @@
         </w:rPr>
         <w:t>planner_cmd</w:t>
       </w:r>
-      <w:proofErr w:type="spellEnd"/>
       <w:r>
         <w:rPr>
           <w:lang w:val="en-US"/>
@@ -379,7 +312,6 @@
           <w:lang w:val="en-US"/>
         </w:rPr>
       </w:pPr>
-      <w:proofErr w:type="spellStart"/>
       <w:r>
         <w:rPr>
           <w:rFonts w:ascii="Consolas" w:hAnsi="Consolas"/>
@@ -387,7 +319,6 @@
         </w:rPr>
         <w:t>plan_file_path</w:t>
       </w:r>
-      <w:proofErr w:type="spellEnd"/>
       <w:r>
         <w:rPr>
           <w:lang w:val="en-US"/>
@@ -416,35 +347,7 @@
         <w:rPr>
           <w:lang w:val="en-US"/>
         </w:rPr>
-        <w:t xml:space="preserve">For convenience, you can use </w:t>
-      </w:r>
-      <w:proofErr w:type="spellStart"/>
-      <w:r>
-        <w:rPr>
-          <w:lang w:val="en-US"/>
-        </w:rPr>
-        <w:t>yaml</w:t>
-      </w:r>
-      <w:proofErr w:type="spellEnd"/>
-      <w:r>
-        <w:rPr>
-          <w:lang w:val="en-US"/>
-        </w:rPr>
-        <w:t xml:space="preserve"> files to store the planner config. The </w:t>
-      </w:r>
-      <w:proofErr w:type="spellStart"/>
-      <w:r>
-        <w:rPr>
-          <w:lang w:val="en-US"/>
-        </w:rPr>
-        <w:t>yaml</w:t>
-      </w:r>
-      <w:proofErr w:type="spellEnd"/>
-      <w:r>
-        <w:rPr>
-          <w:lang w:val="en-US"/>
-        </w:rPr>
-        <w:t xml:space="preserve"> file are located in </w:t>
+        <w:t xml:space="preserve">For convenience, you can use yaml files to store the planner config. The yaml file are located in </w:t>
       </w:r>
       <w:r>
         <w:rPr>
@@ -477,7 +380,6 @@
         </w:rPr>
         <w:t xml:space="preserve">Use </w:t>
       </w:r>
-      <w:proofErr w:type="spellStart"/>
       <w:r>
         <w:rPr>
           <w:rFonts w:ascii="Consolas" w:hAnsi="Consolas"/>
@@ -485,7 +387,6 @@
         </w:rPr>
         <w:t>planner_interface.kb_interface.insert_facts</w:t>
       </w:r>
-      <w:proofErr w:type="spellEnd"/>
       <w:r>
         <w:rPr>
           <w:rFonts w:ascii="Consolas" w:hAnsi="Consolas"/>
@@ -499,21 +400,12 @@
         </w:rPr>
         <w:t xml:space="preserve"> or </w:t>
       </w:r>
-      <w:proofErr w:type="spellStart"/>
-      <w:r>
-        <w:rPr>
-          <w:rFonts w:ascii="Consolas" w:hAnsi="Consolas"/>
-          <w:lang w:val="en-US"/>
-        </w:rPr>
-        <w:t>insert_fluents</w:t>
-      </w:r>
-      <w:proofErr w:type="spellEnd"/>
-      <w:r>
-        <w:rPr>
-          <w:rFonts w:ascii="Consolas" w:hAnsi="Consolas"/>
-          <w:lang w:val="en-US"/>
-        </w:rPr>
-        <w:t>()</w:t>
+      <w:r>
+        <w:rPr>
+          <w:rFonts w:ascii="Consolas" w:hAnsi="Consolas"/>
+          <w:lang w:val="en-US"/>
+        </w:rPr>
+        <w:t>insert_fluents()</w:t>
       </w:r>
       <w:r>
         <w:rPr>
@@ -539,21 +431,12 @@
         </w:rPr>
         <w:t xml:space="preserve">If planning is required, use </w:t>
       </w:r>
-      <w:proofErr w:type="spellStart"/>
-      <w:r>
-        <w:rPr>
-          <w:rFonts w:ascii="Consolas" w:hAnsi="Consolas"/>
-          <w:lang w:val="en-US"/>
-        </w:rPr>
-        <w:t>planner_interface.plan</w:t>
-      </w:r>
-      <w:proofErr w:type="spellEnd"/>
-      <w:r>
-        <w:rPr>
-          <w:rFonts w:ascii="Consolas" w:hAnsi="Consolas"/>
-          <w:lang w:val="en-US"/>
-        </w:rPr>
-        <w:t>()</w:t>
+      <w:r>
+        <w:rPr>
+          <w:rFonts w:ascii="Consolas" w:hAnsi="Consolas"/>
+          <w:lang w:val="en-US"/>
+        </w:rPr>
+        <w:t>planner_interface.plan()</w:t>
       </w:r>
       <w:r>
         <w:rPr>
@@ -573,7 +456,6 @@
           <w:lang w:val="en-US"/>
         </w:rPr>
       </w:pPr>
-      <w:proofErr w:type="spellStart"/>
       <w:r>
         <w:rPr>
           <w:rFonts w:ascii="Consolas" w:hAnsi="Consolas"/>
@@ -581,7 +463,6 @@
         </w:rPr>
         <w:t>task_request</w:t>
       </w:r>
-      <w:proofErr w:type="spellEnd"/>
       <w:r>
         <w:rPr>
           <w:lang w:val="en-US"/>
@@ -592,49 +473,7 @@
         <w:rPr>
           <w:lang w:val="en-US"/>
         </w:rPr>
-        <w:t xml:space="preserve">this is a piece of heritage from the </w:t>
-      </w:r>
-      <w:proofErr w:type="spellStart"/>
-      <w:r>
-        <w:rPr>
-          <w:lang w:val="en-US"/>
-        </w:rPr>
-        <w:t>ropod</w:t>
-      </w:r>
-      <w:proofErr w:type="spellEnd"/>
-      <w:r>
-        <w:rPr>
-          <w:lang w:val="en-US"/>
-        </w:rPr>
-        <w:t xml:space="preserve"> project used to add more information to a task. At least the </w:t>
-      </w:r>
-      <w:proofErr w:type="spellStart"/>
-      <w:r>
-        <w:rPr>
-          <w:lang w:val="en-US"/>
-        </w:rPr>
-        <w:t>PANDAInterface</w:t>
-      </w:r>
-      <w:proofErr w:type="spellEnd"/>
-      <w:r>
-        <w:rPr>
-          <w:lang w:val="en-US"/>
-        </w:rPr>
-        <w:t xml:space="preserve"> does not use this parameter, so you can pass an empty </w:t>
-      </w:r>
-      <w:proofErr w:type="spellStart"/>
-      <w:r>
-        <w:rPr>
-          <w:lang w:val="en-US"/>
-        </w:rPr>
-        <w:t>TaskRequest</w:t>
-      </w:r>
-      <w:proofErr w:type="spellEnd"/>
-      <w:r>
-        <w:rPr>
-          <w:lang w:val="en-US"/>
-        </w:rPr>
-        <w:t>() object.</w:t>
+        <w:t>this is a piece of heritage from the ropod project used to add more information to a task. At least the PANDAInterface does not use this parameter, so you can pass an empty TaskRequest() object.</w:t>
       </w:r>
     </w:p>
     <w:p>
@@ -673,7 +512,6 @@
           <w:lang w:val="en-US"/>
         </w:rPr>
       </w:pPr>
-      <w:proofErr w:type="spellStart"/>
       <w:r>
         <w:rPr>
           <w:rFonts w:ascii="Consolas" w:hAnsi="Consolas"/>
@@ -681,26 +519,11 @@
         </w:rPr>
         <w:t>task_goals</w:t>
       </w:r>
-      <w:proofErr w:type="spellEnd"/>
-      <w:r>
-        <w:rPr>
-          <w:lang w:val="en-US"/>
-        </w:rPr>
-        <w:t>: list of task goals (</w:t>
-      </w:r>
-      <w:proofErr w:type="spellStart"/>
-      <w:r>
-        <w:rPr>
-          <w:lang w:val="en-US"/>
-        </w:rPr>
-        <w:t>htn</w:t>
-      </w:r>
-      <w:proofErr w:type="spellEnd"/>
-      <w:r>
-        <w:rPr>
-          <w:lang w:val="en-US"/>
-        </w:rPr>
-        <w:t xml:space="preserve"> tasks for the PANDA planner). List elements can be tuple, list or Task objects.</w:t>
+      <w:r>
+        <w:rPr>
+          <w:lang w:val="en-US"/>
+        </w:rPr>
+        <w:t>: list of task goals (htn tasks for the PANDA planner). List elements can be tuple, list or Task objects.</w:t>
       </w:r>
     </w:p>
     <w:p>
@@ -738,37 +561,12 @@
         </w:rPr>
         <w:t xml:space="preserve"> </w:t>
       </w:r>
-      <w:proofErr w:type="spellStart"/>
-      <w:r>
-        <w:rPr>
-          <w:rFonts w:ascii="Consolas" w:hAnsi="Consolas"/>
-          <w:lang w:val="en-US"/>
-        </w:rPr>
-        <w:t>ActionDispatcher</w:t>
-      </w:r>
-      <w:proofErr w:type="spellEnd"/>
-      <w:r>
-        <w:rPr>
-          <w:rFonts w:ascii="Consolas" w:hAnsi="Consolas"/>
-          <w:lang w:val="en-US"/>
-        </w:rPr>
-        <w:t>().</w:t>
-      </w:r>
-      <w:proofErr w:type="spellStart"/>
-      <w:r>
-        <w:rPr>
-          <w:rFonts w:ascii="Consolas" w:hAnsi="Consolas"/>
-          <w:lang w:val="en-US"/>
-        </w:rPr>
-        <w:t>dispatch_action</w:t>
-      </w:r>
-      <w:proofErr w:type="spellEnd"/>
-      <w:r>
-        <w:rPr>
-          <w:rFonts w:ascii="Consolas" w:hAnsi="Consolas"/>
-          <w:lang w:val="en-US"/>
-        </w:rPr>
-        <w:t>()</w:t>
+      <w:r>
+        <w:rPr>
+          <w:rFonts w:ascii="Consolas" w:hAnsi="Consolas"/>
+          <w:lang w:val="en-US"/>
+        </w:rPr>
+        <w:t>ActionDispatcher().dispatch_action()</w:t>
       </w:r>
       <w:r>
         <w:rPr>
@@ -782,62 +580,26 @@
         </w:rPr>
         <w:t xml:space="preserve"> The dispatcher will publish the </w:t>
       </w:r>
-      <w:proofErr w:type="spellStart"/>
-      <w:r>
-        <w:rPr>
-          <w:rFonts w:ascii="Consolas" w:hAnsi="Consolas"/>
-          <w:lang w:val="en-US"/>
-        </w:rPr>
-        <w:t>kcl_rosplan</w:t>
-      </w:r>
-      <w:proofErr w:type="spellEnd"/>
-      <w:r>
-        <w:rPr>
-          <w:rFonts w:ascii="Consolas" w:hAnsi="Consolas"/>
-          <w:lang w:val="en-US"/>
-        </w:rPr>
-        <w:t>/</w:t>
-      </w:r>
-      <w:proofErr w:type="spellStart"/>
-      <w:r>
-        <w:rPr>
-          <w:rFonts w:ascii="Consolas" w:hAnsi="Consolas"/>
-          <w:lang w:val="en-US"/>
-        </w:rPr>
-        <w:t>action_dispatch</w:t>
-      </w:r>
-      <w:proofErr w:type="spellEnd"/>
+      <w:r>
+        <w:rPr>
+          <w:rFonts w:ascii="Consolas" w:hAnsi="Consolas"/>
+          <w:lang w:val="en-US"/>
+        </w:rPr>
+        <w:t>kcl_rosplan/action_dispatch</w:t>
+      </w:r>
       <w:r>
         <w:rPr>
           <w:lang w:val="en-US"/>
         </w:rPr>
         <w:t xml:space="preserve"> message and subscribe to </w:t>
       </w:r>
-      <w:proofErr w:type="spellStart"/>
-      <w:r>
-        <w:rPr>
-          <w:rFonts w:ascii="Consolas" w:hAnsi="Consolas"/>
-          <w:lang w:val="en-US"/>
-        </w:rPr>
-        <w:t>kcl_rosplan</w:t>
-      </w:r>
-      <w:proofErr w:type="spellEnd"/>
-      <w:r>
-        <w:rPr>
-          <w:rFonts w:ascii="Consolas" w:hAnsi="Consolas"/>
-          <w:lang w:val="en-US"/>
-        </w:rPr>
-        <w:t>/</w:t>
-      </w:r>
-      <w:proofErr w:type="spellStart"/>
-      <w:r>
-        <w:rPr>
-          <w:rFonts w:ascii="Consolas" w:hAnsi="Consolas"/>
-          <w:lang w:val="en-US"/>
-        </w:rPr>
-        <w:t>action_feedback</w:t>
-      </w:r>
-      <w:proofErr w:type="spellEnd"/>
+      <w:r>
+        <w:rPr>
+          <w:rFonts w:ascii="Consolas" w:hAnsi="Consolas"/>
+          <w:lang w:val="en-US"/>
+        </w:rPr>
+        <w:t>kcl_rosplan/action_feedback</w:t>
+      </w:r>
       <w:r>
         <w:rPr>
           <w:lang w:val="en-US"/>
@@ -971,20 +733,37 @@
         <w:rPr>
           <w:lang w:val="en-US"/>
         </w:rPr>
-        <w:t xml:space="preserve">All predicates in the domain have to be added to the </w:t>
-      </w:r>
-      <w:r>
-        <w:rPr>
-          <w:lang w:val="en-US"/>
-        </w:rPr>
-        <w:t>(HDDL)</w:t>
-      </w:r>
-      <w:proofErr w:type="spellStart"/>
-      <w:r>
-        <w:rPr>
-          <w:lang w:val="en-US"/>
-        </w:rPr>
-        <w:t>P</w:t>
+        <w:t>All predicates</w:t>
+      </w:r>
+      <w:r>
+        <w:rPr>
+          <w:lang w:val="en-US"/>
+        </w:rPr>
+        <w:t xml:space="preserve"> in the</w:t>
+      </w:r>
+      <w:r>
+        <w:rPr>
+          <w:lang w:val="en-US"/>
+        </w:rPr>
+        <w:t xml:space="preserve"> domain</w:t>
+      </w:r>
+      <w:r>
+        <w:rPr>
+          <w:lang w:val="en-US"/>
+        </w:rPr>
+        <w:t xml:space="preserve"> file</w:t>
+      </w:r>
+      <w:r>
+        <w:rPr>
+          <w:lang w:val="en-US"/>
+        </w:rPr>
+        <w:t xml:space="preserve"> have to be added to the </w:t>
+      </w:r>
+      <w:r>
+        <w:rPr>
+          <w:lang w:val="en-US"/>
+        </w:rPr>
+        <w:t>(HDDL)P</w:t>
       </w:r>
       <w:r>
         <w:rPr>
@@ -996,42 +775,7 @@
         <w:rPr>
           <w:lang w:val="en-US"/>
         </w:rPr>
-        <w:t>Library</w:t>
-      </w:r>
-      <w:proofErr w:type="spellEnd"/>
-      <w:r>
-        <w:rPr>
-          <w:lang w:val="en-US"/>
-        </w:rPr>
-        <w:t>, (HDDL)</w:t>
-      </w:r>
-      <w:proofErr w:type="spellStart"/>
-      <w:r>
-        <w:rPr>
-          <w:lang w:val="en-US"/>
-        </w:rPr>
-        <w:t>FluentLibrary</w:t>
-      </w:r>
-      <w:proofErr w:type="spellEnd"/>
-      <w:r>
-        <w:rPr>
-          <w:lang w:val="en-US"/>
-        </w:rPr>
-        <w:t xml:space="preserve"> or (HDDL)</w:t>
-      </w:r>
-      <w:proofErr w:type="spellStart"/>
-      <w:r>
-        <w:rPr>
-          <w:lang w:val="en-US"/>
-        </w:rPr>
-        <w:t>NumericFluentLibrary</w:t>
-      </w:r>
-      <w:proofErr w:type="spellEnd"/>
-      <w:r>
-        <w:rPr>
-          <w:lang w:val="en-US"/>
-        </w:rPr>
-        <w:t>. Whether a predicate is represented as a Predicate or Fluent is purely a design decision. A Fluent for example is the preferred choice to represent a robot’s position, allowing a robot only to be at one position at the same time.</w:t>
+        <w:t>Library, (HDDL)FluentLibrary or (HDDL)NumericFluentLibrary. Whether a predicate is represented as a Predicate or Fluent is purely a design decision. A Fluent for example is the preferred choice to represent a robot’s position, allowing a robot only to be at one position at the same time.</w:t>
       </w:r>
     </w:p>
     <w:p>
@@ -1049,16 +793,8 @@
         <w:rPr>
           <w:lang w:val="en-US"/>
         </w:rPr>
-        <w:t xml:space="preserve">All actions in the domain have to be added to the </w:t>
-      </w:r>
-      <w:proofErr w:type="spellStart"/>
-      <w:r>
-        <w:rPr>
-          <w:lang w:val="en-US"/>
-        </w:rPr>
-        <w:t>ActionModelLibrary</w:t>
-      </w:r>
-      <w:proofErr w:type="spellEnd"/>
+        <w:t>All actions in the domain have to be added to the ActionModelLibrary</w:t>
+      </w:r>
       <w:r>
         <w:rPr>
           <w:lang w:val="en-US"/>
@@ -1070,14 +806,7 @@
           <w:lang w:val="en-US"/>
         </w:rPr>
         <w:lastRenderedPageBreak/>
-        <w:t xml:space="preserve">convert different actions in the domain to the same action with a different parameter (e.g. </w:t>
-      </w:r>
-      <w:proofErr w:type="spellStart"/>
-      <w:r>
-        <w:rPr>
-          <w:lang w:val="en-US"/>
-        </w:rPr>
-        <w:t>PickFromPlan</w:t>
+        <w:t>convert different actions in the domain to the same action with a different parameter (e.g. PickFromPlan</w:t>
       </w:r>
       <w:r>
         <w:rPr>
@@ -1085,26 +814,11 @@
         </w:rPr>
         <w:t>e</w:t>
       </w:r>
-      <w:proofErr w:type="spellEnd"/>
-      <w:r>
-        <w:rPr>
-          <w:lang w:val="en-US"/>
-        </w:rPr>
-        <w:t xml:space="preserve">, </w:t>
-      </w:r>
-      <w:proofErr w:type="spellStart"/>
-      <w:r>
-        <w:rPr>
-          <w:lang w:val="en-US"/>
-        </w:rPr>
-        <w:t>PickFromContainer</w:t>
-      </w:r>
-      <w:proofErr w:type="spellEnd"/>
-      <w:r>
-        <w:rPr>
-          <w:lang w:val="en-US"/>
-        </w:rPr>
-        <w:t>), this can be done here.</w:t>
+      <w:r>
+        <w:rPr>
+          <w:lang w:val="en-US"/>
+        </w:rPr>
+        <w:t>, PickFromContainer), this can be done here.</w:t>
       </w:r>
     </w:p>
     <w:p>
@@ -1147,6 +861,162 @@
         </w:rPr>
         <w:br/>
         <w:t>It is not allowed to mix up tasks and methods. First all tasks have to be defined and then all methods.</w:t>
+      </w:r>
+    </w:p>
+    <w:p>
+      <w:pPr>
+        <w:rPr>
+          <w:lang w:val="en-US"/>
+        </w:rPr>
+      </w:pPr>
+    </w:p>
+    <w:p>
+      <w:pPr>
+        <w:rPr>
+          <w:lang w:val="en-US"/>
+        </w:rPr>
+      </w:pPr>
+      <w:r>
+        <w:rPr>
+          <w:b/>
+          <w:bCs/>
+          <w:lang w:val="en-US"/>
+        </w:rPr>
+        <w:t>Note on Predicates/Fluents</w:t>
+      </w:r>
+      <w:r>
+        <w:rPr>
+          <w:b/>
+          <w:bCs/>
+          <w:lang w:val="en-US"/>
+        </w:rPr>
+        <w:t xml:space="preserve">: </w:t>
+      </w:r>
+      <w:r>
+        <w:rPr>
+          <w:lang w:val="en-US"/>
+        </w:rPr>
+        <w:t xml:space="preserve">The terms ‘Predicates’, ‘Fluents’ and ‘NumericFluents’ can be confusing in the beginning. In general, they all describe the same thing namely a fact in the knowledgebase. Everything that is expressed by a fluent could be also expressed by predicates, but sometimes fluents are more convenient. Consider the following example: We want to express the current position of a robot in the knowledgebase. Using a </w:t>
+      </w:r>
+      <w:r>
+        <w:rPr>
+          <w:lang w:val="en-US"/>
+        </w:rPr>
+        <w:t>P</w:t>
+      </w:r>
+      <w:r>
+        <w:rPr>
+          <w:lang w:val="en-US"/>
+        </w:rPr>
+        <w:t>redicate, it would be something like RobotAt(?robot – RobotObject, ?loc – Location). Let’s assume robot</w:t>
+      </w:r>
+      <w:r>
+        <w:rPr>
+          <w:lang w:val="en-US"/>
+        </w:rPr>
+        <w:t xml:space="preserve"> “Frank”</w:t>
+      </w:r>
+      <w:r>
+        <w:rPr>
+          <w:lang w:val="en-US"/>
+        </w:rPr>
+        <w:t xml:space="preserve"> currently is </w:t>
+      </w:r>
+      <w:r>
+        <w:rPr>
+          <w:lang w:val="en-US"/>
+        </w:rPr>
+        <w:t>in the kitchen.</w:t>
+      </w:r>
+      <w:r>
+        <w:rPr>
+          <w:lang w:val="en-US"/>
+        </w:rPr>
+        <w:t xml:space="preserve"> We would then add to the knowledgebase</w:t>
+      </w:r>
+      <w:r>
+        <w:rPr>
+          <w:lang w:val="en-US"/>
+        </w:rPr>
+        <w:t>:</w:t>
+      </w:r>
+      <w:r>
+        <w:rPr>
+          <w:lang w:val="en-US"/>
+        </w:rPr>
+        <w:t xml:space="preserve"> Robot</w:t>
+      </w:r>
+      <w:r>
+        <w:rPr>
+          <w:lang w:val="en-US"/>
+        </w:rPr>
+        <w:t xml:space="preserve">At(“Frank”,”Kitchen”). Now the robot moves to the Livingroom. We add: RobotAt(“Frank”,”Livingroom”). At this point, the knowledgebase is in an inconsistent state since the first </w:t>
+      </w:r>
+      <w:r>
+        <w:rPr>
+          <w:lang w:val="en-US"/>
+        </w:rPr>
+        <w:t>P</w:t>
+      </w:r>
+      <w:r>
+        <w:rPr>
+          <w:lang w:val="en-US"/>
+        </w:rPr>
+        <w:t>redicate we added is still in the knowledgebase. Physically the robot cannot be at two locations at the same time, so it is important that we delete all existing RobotAt-</w:t>
+      </w:r>
+      <w:r>
+        <w:rPr>
+          <w:lang w:val="en-US"/>
+        </w:rPr>
+        <w:t>P</w:t>
+      </w:r>
+      <w:r>
+        <w:rPr>
+          <w:lang w:val="en-US"/>
+        </w:rPr>
+        <w:t xml:space="preserve">redicates for “Frank” when we add a new one. To make things easier, the concept of </w:t>
+      </w:r>
+      <w:r>
+        <w:rPr>
+          <w:lang w:val="en-US"/>
+        </w:rPr>
+        <w:t>F</w:t>
+      </w:r>
+      <w:r>
+        <w:rPr>
+          <w:lang w:val="en-US"/>
+        </w:rPr>
+        <w:t xml:space="preserve">luents was introduced. A </w:t>
+      </w:r>
+      <w:r>
+        <w:rPr>
+          <w:lang w:val="en-US"/>
+        </w:rPr>
+        <w:t>F</w:t>
+      </w:r>
+      <w:r>
+        <w:rPr>
+          <w:lang w:val="en-US"/>
+        </w:rPr>
+        <w:t xml:space="preserve">luent represents a global state and it is not possible to have two </w:t>
+      </w:r>
+      <w:r>
+        <w:rPr>
+          <w:lang w:val="en-US"/>
+        </w:rPr>
+        <w:t>F</w:t>
+      </w:r>
+      <w:r>
+        <w:rPr>
+          <w:lang w:val="en-US"/>
+        </w:rPr>
+        <w:t xml:space="preserve">luents with the same parameters. For the robot’s position, it would be for example RobotAt(“Frank”) = “LivingRoom”. When updating this fluent, the old value is overwritten </w:t>
+      </w:r>
+      <w:r>
+        <w:rPr>
+          <w:lang w:val="en-US"/>
+        </w:rPr>
+        <w:t>and there is no need to delete old values. The concept of Fluents is only used inside the knowledgebase. When communicating with the planner (i.e. creating a problem file), all Fluents are converted to predicates since Fluents do not exist in PDDL or HDDL. The difference of Fluents and NumericFluents is just the fact that the latter represent numeric values (e.g. weight of an object) and thus mathematical operations can be applied to them. In the end it is a design decision whether to represent a Predicate in the domain as a Predicate or as a Fluent in the knowledgebase.</w:t>
       </w:r>
     </w:p>
     <w:sectPr>

</xml_diff>

<commit_message>
Updated UML Diagram. Updated How_to_use. Changed link in setup.py
</commit_message>
<xml_diff>
--- a/doc/How_to_Use.docx
+++ b/doc/How_to_Use.docx
@@ -65,33 +65,22 @@
           <w:numId w:val="1"/>
         </w:numPr>
         <w:rPr>
-          <w:lang w:val="en-US"/>
-        </w:rPr>
-      </w:pPr>
-      <w:r>
-        <w:rPr>
-          <w:lang w:val="en-US"/>
-        </w:rPr>
-        <w:t xml:space="preserve">Start ROS </w:t>
-      </w:r>
-      <w:r>
-        <w:rPr>
-          <w:lang w:val="en-US"/>
-        </w:rPr>
-        <w:t xml:space="preserve">(required for </w:t>
-      </w:r>
-      <w:r>
-        <w:rPr>
-          <w:rFonts w:ascii="Consolas" w:hAnsi="Consolas"/>
-          <w:lang w:val="en-US"/>
-        </w:rPr>
-        <w:t>ActionDispatcher</w:t>
-      </w:r>
-      <w:r>
-        <w:rPr>
-          <w:lang w:val="en-US"/>
-        </w:rPr>
-        <w:t>)</w:t>
+          <w:rFonts w:ascii="Consolas" w:hAnsi="Consolas"/>
+          <w:lang w:val="en-US"/>
+        </w:rPr>
+      </w:pPr>
+      <w:r>
+        <w:rPr>
+          <w:lang w:val="en-US"/>
+        </w:rPr>
+        <w:t xml:space="preserve">Run the setup script with: </w:t>
+      </w:r>
+      <w:r>
+        <w:rPr>
+          <w:rFonts w:ascii="Consolas" w:hAnsi="Consolas"/>
+          <w:lang w:val="en-US"/>
+        </w:rPr>
+        <w:t>python setup.py install</w:t>
       </w:r>
     </w:p>
     <w:p>
@@ -102,22 +91,35 @@
           <w:numId w:val="1"/>
         </w:numPr>
         <w:rPr>
-          <w:rFonts w:ascii="Consolas" w:hAnsi="Consolas"/>
-          <w:lang w:val="en-US"/>
-        </w:rPr>
-      </w:pPr>
-      <w:r>
-        <w:rPr>
-          <w:lang w:val="en-US"/>
-        </w:rPr>
-        <w:t xml:space="preserve">Start the mongoDB service. Under Linux: </w:t>
-      </w:r>
-      <w:r>
-        <w:rPr>
-          <w:rFonts w:ascii="Consolas" w:hAnsi="Consolas"/>
-          <w:lang w:val="en-US"/>
-        </w:rPr>
-        <w:t>sudo service mongod start</w:t>
+          <w:lang w:val="en-US"/>
+        </w:rPr>
+      </w:pPr>
+      <w:r>
+        <w:rPr>
+          <w:lang w:val="en-US"/>
+        </w:rPr>
+        <w:t xml:space="preserve">Start ROS </w:t>
+      </w:r>
+      <w:r>
+        <w:rPr>
+          <w:lang w:val="en-US"/>
+        </w:rPr>
+        <w:t xml:space="preserve">(required for </w:t>
+      </w:r>
+      <w:proofErr w:type="spellStart"/>
+      <w:r>
+        <w:rPr>
+          <w:rFonts w:ascii="Consolas" w:hAnsi="Consolas"/>
+          <w:lang w:val="en-US"/>
+        </w:rPr>
+        <w:t>ActionDispatcher</w:t>
+      </w:r>
+      <w:proofErr w:type="spellEnd"/>
+      <w:r>
+        <w:rPr>
+          <w:lang w:val="en-US"/>
+        </w:rPr>
+        <w:t>)</w:t>
       </w:r>
     </w:p>
     <w:p>
@@ -128,6 +130,71 @@
           <w:numId w:val="1"/>
         </w:numPr>
         <w:rPr>
+          <w:rFonts w:ascii="Consolas" w:hAnsi="Consolas"/>
+          <w:lang w:val="en-US"/>
+        </w:rPr>
+      </w:pPr>
+      <w:r>
+        <w:rPr>
+          <w:lang w:val="en-US"/>
+        </w:rPr>
+        <w:t xml:space="preserve">Start the </w:t>
+      </w:r>
+      <w:proofErr w:type="spellStart"/>
+      <w:r>
+        <w:rPr>
+          <w:lang w:val="en-US"/>
+        </w:rPr>
+        <w:t>mongoDB</w:t>
+      </w:r>
+      <w:proofErr w:type="spellEnd"/>
+      <w:r>
+        <w:rPr>
+          <w:lang w:val="en-US"/>
+        </w:rPr>
+        <w:t xml:space="preserve"> service. Under Linux: </w:t>
+      </w:r>
+      <w:proofErr w:type="spellStart"/>
+      <w:r>
+        <w:rPr>
+          <w:rFonts w:ascii="Consolas" w:hAnsi="Consolas"/>
+          <w:lang w:val="en-US"/>
+        </w:rPr>
+        <w:t>sudo</w:t>
+      </w:r>
+      <w:proofErr w:type="spellEnd"/>
+      <w:r>
+        <w:rPr>
+          <w:rFonts w:ascii="Consolas" w:hAnsi="Consolas"/>
+          <w:lang w:val="en-US"/>
+        </w:rPr>
+        <w:t xml:space="preserve"> service </w:t>
+      </w:r>
+      <w:proofErr w:type="spellStart"/>
+      <w:r>
+        <w:rPr>
+          <w:rFonts w:ascii="Consolas" w:hAnsi="Consolas"/>
+          <w:lang w:val="en-US"/>
+        </w:rPr>
+        <w:t>mongod</w:t>
+      </w:r>
+      <w:proofErr w:type="spellEnd"/>
+      <w:r>
+        <w:rPr>
+          <w:rFonts w:ascii="Consolas" w:hAnsi="Consolas"/>
+          <w:lang w:val="en-US"/>
+        </w:rPr>
+        <w:t xml:space="preserve"> start</w:t>
+      </w:r>
+    </w:p>
+    <w:p>
+      <w:pPr>
+        <w:pStyle w:val="Listenabsatz"/>
+        <w:numPr>
+          <w:ilvl w:val="0"/>
+          <w:numId w:val="1"/>
+        </w:numPr>
+        <w:rPr>
           <w:lang w:val="en-US"/>
         </w:rPr>
       </w:pPr>
@@ -141,8 +208,16 @@
         <w:rPr>
           <w:lang w:val="en-US"/>
         </w:rPr>
-        <w:t xml:space="preserve"> a mongo client using pymongo</w:t>
-      </w:r>
+        <w:t xml:space="preserve"> a mongo client using </w:t>
+      </w:r>
+      <w:proofErr w:type="spellStart"/>
+      <w:r>
+        <w:rPr>
+          <w:lang w:val="en-US"/>
+        </w:rPr>
+        <w:t>pymongo</w:t>
+      </w:r>
+      <w:proofErr w:type="spellEnd"/>
     </w:p>
     <w:p>
       <w:pPr>
@@ -156,12 +231,23 @@
           <w:lang w:val="en-US"/>
         </w:rPr>
       </w:pPr>
-      <w:r>
-        <w:rPr>
-          <w:rFonts w:ascii="Consolas" w:hAnsi="Consolas"/>
-          <w:lang w:val="en-US"/>
-        </w:rPr>
-        <w:t>pymongo.MongoClient(host, port)</w:t>
+      <w:proofErr w:type="spellStart"/>
+      <w:proofErr w:type="gramStart"/>
+      <w:r>
+        <w:rPr>
+          <w:rFonts w:ascii="Consolas" w:hAnsi="Consolas"/>
+          <w:lang w:val="en-US"/>
+        </w:rPr>
+        <w:t>pymongo.MongoClient</w:t>
+      </w:r>
+      <w:proofErr w:type="spellEnd"/>
+      <w:proofErr w:type="gramEnd"/>
+      <w:r>
+        <w:rPr>
+          <w:rFonts w:ascii="Consolas" w:hAnsi="Consolas"/>
+          <w:lang w:val="en-US"/>
+        </w:rPr>
+        <w:t>(host, port)</w:t>
       </w:r>
     </w:p>
     <w:p>
@@ -205,7 +291,35 @@
         <w:rPr>
           <w:lang w:val="en-US"/>
         </w:rPr>
-        <w:t>Create an instance of the desired planner interface (eg. PANDAInterface)</w:t>
+        <w:t>Create an instance of the desired planner interface (</w:t>
+      </w:r>
+      <w:proofErr w:type="spellStart"/>
+      <w:r>
+        <w:rPr>
+          <w:lang w:val="en-US"/>
+        </w:rPr>
+        <w:t>eg.</w:t>
+      </w:r>
+      <w:proofErr w:type="spellEnd"/>
+      <w:r>
+        <w:rPr>
+          <w:lang w:val="en-US"/>
+        </w:rPr>
+        <w:t xml:space="preserve"> </w:t>
+      </w:r>
+      <w:proofErr w:type="spellStart"/>
+      <w:r>
+        <w:rPr>
+          <w:lang w:val="en-US"/>
+        </w:rPr>
+        <w:t>PANDAInterface</w:t>
+      </w:r>
+      <w:proofErr w:type="spellEnd"/>
+      <w:r>
+        <w:rPr>
+          <w:lang w:val="en-US"/>
+        </w:rPr>
+        <w:t>)</w:t>
       </w:r>
       <w:r>
         <w:rPr>
@@ -225,6 +339,7 @@
           <w:lang w:val="en-US"/>
         </w:rPr>
       </w:pPr>
+      <w:proofErr w:type="spellStart"/>
       <w:r>
         <w:rPr>
           <w:rFonts w:ascii="Consolas" w:hAnsi="Consolas"/>
@@ -232,6 +347,7 @@
         </w:rPr>
         <w:t>kb_database_name</w:t>
       </w:r>
+      <w:proofErr w:type="spellEnd"/>
       <w:r>
         <w:rPr>
           <w:lang w:val="en-US"/>
@@ -250,6 +366,7 @@
           <w:lang w:val="en-US"/>
         </w:rPr>
       </w:pPr>
+      <w:proofErr w:type="spellStart"/>
       <w:r>
         <w:rPr>
           <w:rFonts w:ascii="Consolas" w:hAnsi="Consolas"/>
@@ -257,11 +374,34 @@
         </w:rPr>
         <w:t>domain_file</w:t>
       </w:r>
-      <w:r>
-        <w:rPr>
-          <w:lang w:val="en-US"/>
-        </w:rPr>
-        <w:t>: Name of the domain file (.hddl for the PANDA planner)</w:t>
+      <w:proofErr w:type="spellEnd"/>
+      <w:r>
+        <w:rPr>
+          <w:lang w:val="en-US"/>
+        </w:rPr>
+        <w:t xml:space="preserve">: Name of the domain file </w:t>
+      </w:r>
+      <w:proofErr w:type="gramStart"/>
+      <w:r>
+        <w:rPr>
+          <w:lang w:val="en-US"/>
+        </w:rPr>
+        <w:t>(.</w:t>
+      </w:r>
+      <w:proofErr w:type="spellStart"/>
+      <w:r>
+        <w:rPr>
+          <w:lang w:val="en-US"/>
+        </w:rPr>
+        <w:t>hddl</w:t>
+      </w:r>
+      <w:proofErr w:type="spellEnd"/>
+      <w:proofErr w:type="gramEnd"/>
+      <w:r>
+        <w:rPr>
+          <w:lang w:val="en-US"/>
+        </w:rPr>
+        <w:t xml:space="preserve"> for the PANDA planner)</w:t>
       </w:r>
     </w:p>
     <w:p>
@@ -275,6 +415,7 @@
           <w:lang w:val="en-US"/>
         </w:rPr>
       </w:pPr>
+      <w:proofErr w:type="spellStart"/>
       <w:r>
         <w:rPr>
           <w:rFonts w:ascii="Consolas" w:hAnsi="Consolas"/>
@@ -282,6 +423,7 @@
         </w:rPr>
         <w:t>planner_cmd</w:t>
       </w:r>
+      <w:proofErr w:type="spellEnd"/>
       <w:r>
         <w:rPr>
           <w:lang w:val="en-US"/>
@@ -312,6 +454,7 @@
           <w:lang w:val="en-US"/>
         </w:rPr>
       </w:pPr>
+      <w:proofErr w:type="spellStart"/>
       <w:r>
         <w:rPr>
           <w:rFonts w:ascii="Consolas" w:hAnsi="Consolas"/>
@@ -319,6 +462,7 @@
         </w:rPr>
         <w:t>plan_file_path</w:t>
       </w:r>
+      <w:proofErr w:type="spellEnd"/>
       <w:r>
         <w:rPr>
           <w:lang w:val="en-US"/>
@@ -347,7 +491,35 @@
         <w:rPr>
           <w:lang w:val="en-US"/>
         </w:rPr>
-        <w:t xml:space="preserve">For convenience, you can use yaml files to store the planner config. The yaml file are located in </w:t>
+        <w:t xml:space="preserve">For convenience, you can use </w:t>
+      </w:r>
+      <w:proofErr w:type="spellStart"/>
+      <w:r>
+        <w:rPr>
+          <w:lang w:val="en-US"/>
+        </w:rPr>
+        <w:t>yaml</w:t>
+      </w:r>
+      <w:proofErr w:type="spellEnd"/>
+      <w:r>
+        <w:rPr>
+          <w:lang w:val="en-US"/>
+        </w:rPr>
+        <w:t xml:space="preserve"> files to store the planner config. The </w:t>
+      </w:r>
+      <w:proofErr w:type="spellStart"/>
+      <w:r>
+        <w:rPr>
+          <w:lang w:val="en-US"/>
+        </w:rPr>
+        <w:t>yaml</w:t>
+      </w:r>
+      <w:proofErr w:type="spellEnd"/>
+      <w:r>
+        <w:rPr>
+          <w:lang w:val="en-US"/>
+        </w:rPr>
+        <w:t xml:space="preserve"> file are located in </w:t>
       </w:r>
       <w:r>
         <w:rPr>
@@ -380,13 +552,31 @@
         </w:rPr>
         <w:t xml:space="preserve">Use </w:t>
       </w:r>
-      <w:r>
-        <w:rPr>
-          <w:rFonts w:ascii="Consolas" w:hAnsi="Consolas"/>
-          <w:lang w:val="en-US"/>
-        </w:rPr>
-        <w:t>planner_interface.kb_interface.insert_facts</w:t>
-      </w:r>
+      <w:proofErr w:type="spellStart"/>
+      <w:r>
+        <w:rPr>
+          <w:rFonts w:ascii="Consolas" w:hAnsi="Consolas"/>
+          <w:lang w:val="en-US"/>
+        </w:rPr>
+        <w:t>planner_</w:t>
+      </w:r>
+      <w:proofErr w:type="gramStart"/>
+      <w:r>
+        <w:rPr>
+          <w:rFonts w:ascii="Consolas" w:hAnsi="Consolas"/>
+          <w:lang w:val="en-US"/>
+        </w:rPr>
+        <w:t>interface.kb</w:t>
+      </w:r>
+      <w:proofErr w:type="gramEnd"/>
+      <w:r>
+        <w:rPr>
+          <w:rFonts w:ascii="Consolas" w:hAnsi="Consolas"/>
+          <w:lang w:val="en-US"/>
+        </w:rPr>
+        <w:t>_interface.insert_facts</w:t>
+      </w:r>
+      <w:proofErr w:type="spellEnd"/>
       <w:r>
         <w:rPr>
           <w:rFonts w:ascii="Consolas" w:hAnsi="Consolas"/>
@@ -400,12 +590,21 @@
         </w:rPr>
         <w:t xml:space="preserve"> or </w:t>
       </w:r>
-      <w:r>
-        <w:rPr>
-          <w:rFonts w:ascii="Consolas" w:hAnsi="Consolas"/>
-          <w:lang w:val="en-US"/>
-        </w:rPr>
-        <w:t>insert_fluents()</w:t>
+      <w:proofErr w:type="spellStart"/>
+      <w:r>
+        <w:rPr>
+          <w:rFonts w:ascii="Consolas" w:hAnsi="Consolas"/>
+          <w:lang w:val="en-US"/>
+        </w:rPr>
+        <w:t>insert_fluents</w:t>
+      </w:r>
+      <w:proofErr w:type="spellEnd"/>
+      <w:r>
+        <w:rPr>
+          <w:rFonts w:ascii="Consolas" w:hAnsi="Consolas"/>
+          <w:lang w:val="en-US"/>
+        </w:rPr>
+        <w:t>()</w:t>
       </w:r>
       <w:r>
         <w:rPr>
@@ -431,18 +630,50 @@
         </w:rPr>
         <w:t xml:space="preserve">If planning is required, use </w:t>
       </w:r>
-      <w:r>
-        <w:rPr>
-          <w:rFonts w:ascii="Consolas" w:hAnsi="Consolas"/>
-          <w:lang w:val="en-US"/>
-        </w:rPr>
-        <w:t>planner_interface.plan()</w:t>
-      </w:r>
-      <w:r>
-        <w:rPr>
-          <w:lang w:val="en-US"/>
-        </w:rPr>
-        <w:t xml:space="preserve"> to start the planning. The function returns a bool value stating whether a plan was found as well as a list of actions. The parameters of the plan function are the following:</w:t>
+      <w:proofErr w:type="spellStart"/>
+      <w:r>
+        <w:rPr>
+          <w:rFonts w:ascii="Consolas" w:hAnsi="Consolas"/>
+          <w:lang w:val="en-US"/>
+        </w:rPr>
+        <w:t>planner_</w:t>
+      </w:r>
+      <w:proofErr w:type="gramStart"/>
+      <w:r>
+        <w:rPr>
+          <w:rFonts w:ascii="Consolas" w:hAnsi="Consolas"/>
+          <w:lang w:val="en-US"/>
+        </w:rPr>
+        <w:t>interface.plan</w:t>
+      </w:r>
+      <w:proofErr w:type="spellEnd"/>
+      <w:proofErr w:type="gramEnd"/>
+      <w:r>
+        <w:rPr>
+          <w:rFonts w:ascii="Consolas" w:hAnsi="Consolas"/>
+          <w:lang w:val="en-US"/>
+        </w:rPr>
+        <w:t>()</w:t>
+      </w:r>
+      <w:r>
+        <w:rPr>
+          <w:lang w:val="en-US"/>
+        </w:rPr>
+        <w:t xml:space="preserve"> to start the planning. The function returns a </w:t>
+      </w:r>
+      <w:proofErr w:type="spellStart"/>
+      <w:r>
+        <w:rPr>
+          <w:lang w:val="en-US"/>
+        </w:rPr>
+        <w:t>bool</w:t>
+      </w:r>
+      <w:proofErr w:type="spellEnd"/>
+      <w:r>
+        <w:rPr>
+          <w:lang w:val="en-US"/>
+        </w:rPr>
+        <w:t xml:space="preserve"> value stating whether a plan was found as well as a list of actions. The parameters of the plan function are the following:</w:t>
       </w:r>
     </w:p>
     <w:p>
@@ -456,6 +687,7 @@
           <w:lang w:val="en-US"/>
         </w:rPr>
       </w:pPr>
+      <w:proofErr w:type="spellStart"/>
       <w:r>
         <w:rPr>
           <w:rFonts w:ascii="Consolas" w:hAnsi="Consolas"/>
@@ -463,6 +695,7 @@
         </w:rPr>
         <w:t>task_request</w:t>
       </w:r>
+      <w:proofErr w:type="spellEnd"/>
       <w:r>
         <w:rPr>
           <w:lang w:val="en-US"/>
@@ -473,7 +706,57 @@
         <w:rPr>
           <w:lang w:val="en-US"/>
         </w:rPr>
-        <w:t>this is a piece of heritage from the ropod project used to add more information to a task. At least the PANDAInterface does not use this parameter, so you can pass an empty TaskRequest() object.</w:t>
+        <w:t xml:space="preserve">this is a piece of heritage from the </w:t>
+      </w:r>
+      <w:proofErr w:type="spellStart"/>
+      <w:r>
+        <w:rPr>
+          <w:lang w:val="en-US"/>
+        </w:rPr>
+        <w:t>ropod</w:t>
+      </w:r>
+      <w:proofErr w:type="spellEnd"/>
+      <w:r>
+        <w:rPr>
+          <w:lang w:val="en-US"/>
+        </w:rPr>
+        <w:t xml:space="preserve"> project used to add more information to a task. At least the </w:t>
+      </w:r>
+      <w:proofErr w:type="spellStart"/>
+      <w:r>
+        <w:rPr>
+          <w:lang w:val="en-US"/>
+        </w:rPr>
+        <w:t>PANDAInterface</w:t>
+      </w:r>
+      <w:proofErr w:type="spellEnd"/>
+      <w:r>
+        <w:rPr>
+          <w:lang w:val="en-US"/>
+        </w:rPr>
+        <w:t xml:space="preserve"> does not use this parameter, so you can pass an empty </w:t>
+      </w:r>
+      <w:proofErr w:type="spellStart"/>
+      <w:proofErr w:type="gramStart"/>
+      <w:r>
+        <w:rPr>
+          <w:lang w:val="en-US"/>
+        </w:rPr>
+        <w:t>TaskRequest</w:t>
+      </w:r>
+      <w:proofErr w:type="spellEnd"/>
+      <w:r>
+        <w:rPr>
+          <w:lang w:val="en-US"/>
+        </w:rPr>
+        <w:t>(</w:t>
+      </w:r>
+      <w:proofErr w:type="gramEnd"/>
+      <w:r>
+        <w:rPr>
+          <w:lang w:val="en-US"/>
+        </w:rPr>
+        <w:t>) object.</w:t>
       </w:r>
     </w:p>
     <w:p>
@@ -512,6 +795,7 @@
           <w:lang w:val="en-US"/>
         </w:rPr>
       </w:pPr>
+      <w:proofErr w:type="spellStart"/>
       <w:r>
         <w:rPr>
           <w:rFonts w:ascii="Consolas" w:hAnsi="Consolas"/>
@@ -519,11 +803,26 @@
         </w:rPr>
         <w:t>task_goals</w:t>
       </w:r>
-      <w:r>
-        <w:rPr>
-          <w:lang w:val="en-US"/>
-        </w:rPr>
-        <w:t>: list of task goals (htn tasks for the PANDA planner). List elements can be tuple, list or Task objects.</w:t>
+      <w:proofErr w:type="spellEnd"/>
+      <w:r>
+        <w:rPr>
+          <w:lang w:val="en-US"/>
+        </w:rPr>
+        <w:t>: list of task goals (</w:t>
+      </w:r>
+      <w:proofErr w:type="spellStart"/>
+      <w:r>
+        <w:rPr>
+          <w:lang w:val="en-US"/>
+        </w:rPr>
+        <w:t>htn</w:t>
+      </w:r>
+      <w:proofErr w:type="spellEnd"/>
+      <w:r>
+        <w:rPr>
+          <w:lang w:val="en-US"/>
+        </w:rPr>
+        <w:t xml:space="preserve"> tasks for the PANDA planner). List elements can be tuple, list or Task objects.</w:t>
       </w:r>
     </w:p>
     <w:p>
@@ -561,12 +860,53 @@
         </w:rPr>
         <w:t xml:space="preserve"> </w:t>
       </w:r>
-      <w:r>
-        <w:rPr>
-          <w:rFonts w:ascii="Consolas" w:hAnsi="Consolas"/>
-          <w:lang w:val="en-US"/>
-        </w:rPr>
-        <w:t>ActionDispatcher().dispatch_action()</w:t>
+      <w:proofErr w:type="spellStart"/>
+      <w:r>
+        <w:rPr>
+          <w:rFonts w:ascii="Consolas" w:hAnsi="Consolas"/>
+          <w:lang w:val="en-US"/>
+        </w:rPr>
+        <w:t>ActionDispatcher</w:t>
+      </w:r>
+      <w:proofErr w:type="spellEnd"/>
+      <w:r>
+        <w:rPr>
+          <w:rFonts w:ascii="Consolas" w:hAnsi="Consolas"/>
+          <w:lang w:val="en-US"/>
+        </w:rPr>
+        <w:t>(</w:t>
+      </w:r>
+      <w:proofErr w:type="gramStart"/>
+      <w:r>
+        <w:rPr>
+          <w:rFonts w:ascii="Consolas" w:hAnsi="Consolas"/>
+          <w:lang w:val="en-US"/>
+        </w:rPr>
+        <w:t>).</w:t>
+      </w:r>
+      <w:proofErr w:type="spellStart"/>
+      <w:r>
+        <w:rPr>
+          <w:rFonts w:ascii="Consolas" w:hAnsi="Consolas"/>
+          <w:lang w:val="en-US"/>
+        </w:rPr>
+        <w:t>dispatch</w:t>
+      </w:r>
+      <w:proofErr w:type="gramEnd"/>
+      <w:r>
+        <w:rPr>
+          <w:rFonts w:ascii="Consolas" w:hAnsi="Consolas"/>
+          <w:lang w:val="en-US"/>
+        </w:rPr>
+        <w:t>_action</w:t>
+      </w:r>
+      <w:proofErr w:type="spellEnd"/>
+      <w:r>
+        <w:rPr>
+          <w:rFonts w:ascii="Consolas" w:hAnsi="Consolas"/>
+          <w:lang w:val="en-US"/>
+        </w:rPr>
+        <w:t>()</w:t>
       </w:r>
       <w:r>
         <w:rPr>
@@ -580,26 +920,62 @@
         </w:rPr>
         <w:t xml:space="preserve"> The dispatcher will publish the </w:t>
       </w:r>
-      <w:r>
-        <w:rPr>
-          <w:rFonts w:ascii="Consolas" w:hAnsi="Consolas"/>
-          <w:lang w:val="en-US"/>
-        </w:rPr>
-        <w:t>kcl_rosplan/action_dispatch</w:t>
-      </w:r>
+      <w:proofErr w:type="spellStart"/>
+      <w:r>
+        <w:rPr>
+          <w:rFonts w:ascii="Consolas" w:hAnsi="Consolas"/>
+          <w:lang w:val="en-US"/>
+        </w:rPr>
+        <w:t>kcl_rosplan</w:t>
+      </w:r>
+      <w:proofErr w:type="spellEnd"/>
+      <w:r>
+        <w:rPr>
+          <w:rFonts w:ascii="Consolas" w:hAnsi="Consolas"/>
+          <w:lang w:val="en-US"/>
+        </w:rPr>
+        <w:t>/</w:t>
+      </w:r>
+      <w:proofErr w:type="spellStart"/>
+      <w:r>
+        <w:rPr>
+          <w:rFonts w:ascii="Consolas" w:hAnsi="Consolas"/>
+          <w:lang w:val="en-US"/>
+        </w:rPr>
+        <w:t>action_dispatch</w:t>
+      </w:r>
+      <w:proofErr w:type="spellEnd"/>
       <w:r>
         <w:rPr>
           <w:lang w:val="en-US"/>
         </w:rPr>
         <w:t xml:space="preserve"> message and subscribe to </w:t>
       </w:r>
-      <w:r>
-        <w:rPr>
-          <w:rFonts w:ascii="Consolas" w:hAnsi="Consolas"/>
-          <w:lang w:val="en-US"/>
-        </w:rPr>
-        <w:t>kcl_rosplan/action_feedback</w:t>
-      </w:r>
+      <w:proofErr w:type="spellStart"/>
+      <w:r>
+        <w:rPr>
+          <w:rFonts w:ascii="Consolas" w:hAnsi="Consolas"/>
+          <w:lang w:val="en-US"/>
+        </w:rPr>
+        <w:t>kcl_rosplan</w:t>
+      </w:r>
+      <w:proofErr w:type="spellEnd"/>
+      <w:r>
+        <w:rPr>
+          <w:rFonts w:ascii="Consolas" w:hAnsi="Consolas"/>
+          <w:lang w:val="en-US"/>
+        </w:rPr>
+        <w:t>/</w:t>
+      </w:r>
+      <w:proofErr w:type="spellStart"/>
+      <w:r>
+        <w:rPr>
+          <w:rFonts w:ascii="Consolas" w:hAnsi="Consolas"/>
+          <w:lang w:val="en-US"/>
+        </w:rPr>
+        <w:t>action_feedback</w:t>
+      </w:r>
+      <w:proofErr w:type="spellEnd"/>
       <w:r>
         <w:rPr>
           <w:lang w:val="en-US"/>
@@ -763,7 +1139,14 @@
         <w:rPr>
           <w:lang w:val="en-US"/>
         </w:rPr>
-        <w:t>(HDDL)P</w:t>
+        <w:t>(HDDL)</w:t>
+      </w:r>
+      <w:proofErr w:type="spellStart"/>
+      <w:r>
+        <w:rPr>
+          <w:lang w:val="en-US"/>
+        </w:rPr>
+        <w:t>P</w:t>
       </w:r>
       <w:r>
         <w:rPr>
@@ -775,7 +1158,42 @@
         <w:rPr>
           <w:lang w:val="en-US"/>
         </w:rPr>
-        <w:t>Library, (HDDL)FluentLibrary or (HDDL)NumericFluentLibrary. Whether a predicate is represented as a Predicate or Fluent is purely a design decision. A Fluent for example is the preferred choice to represent a robot’s position, allowing a robot only to be at one position at the same time.</w:t>
+        <w:t>Library</w:t>
+      </w:r>
+      <w:proofErr w:type="spellEnd"/>
+      <w:r>
+        <w:rPr>
+          <w:lang w:val="en-US"/>
+        </w:rPr>
+        <w:t>, (HDDL)</w:t>
+      </w:r>
+      <w:proofErr w:type="spellStart"/>
+      <w:r>
+        <w:rPr>
+          <w:lang w:val="en-US"/>
+        </w:rPr>
+        <w:t>FluentLibrary</w:t>
+      </w:r>
+      <w:proofErr w:type="spellEnd"/>
+      <w:r>
+        <w:rPr>
+          <w:lang w:val="en-US"/>
+        </w:rPr>
+        <w:t xml:space="preserve"> or (HDDL)</w:t>
+      </w:r>
+      <w:proofErr w:type="spellStart"/>
+      <w:r>
+        <w:rPr>
+          <w:lang w:val="en-US"/>
+        </w:rPr>
+        <w:t>NumericFluentLibrary</w:t>
+      </w:r>
+      <w:proofErr w:type="spellEnd"/>
+      <w:r>
+        <w:rPr>
+          <w:lang w:val="en-US"/>
+        </w:rPr>
+        <w:t>. Whether a predicate is represented as a Predicate or Fluent is purely a design decision. A Fluent for example is the preferred choice to represent a robot’s position, allowing a robot only to be at one position at the same time.</w:t>
       </w:r>
     </w:p>
     <w:p>
@@ -793,20 +1211,43 @@
         <w:rPr>
           <w:lang w:val="en-US"/>
         </w:rPr>
-        <w:t>All actions in the domain have to be added to the ActionModelLibrary</w:t>
-      </w:r>
-      <w:r>
-        <w:rPr>
-          <w:lang w:val="en-US"/>
-        </w:rPr>
-        <w:t xml:space="preserve">. If an action has to be modified, before being sent to the dispatcher, for example add some default parameters or </w:t>
-      </w:r>
-      <w:r>
-        <w:rPr>
-          <w:lang w:val="en-US"/>
-        </w:rPr>
         <w:lastRenderedPageBreak/>
-        <w:t>convert different actions in the domain to the same action with a different parameter (e.g. PickFromPlan</w:t>
+        <w:t xml:space="preserve">All actions in the domain have to be added to the </w:t>
+      </w:r>
+      <w:proofErr w:type="spellStart"/>
+      <w:r>
+        <w:rPr>
+          <w:lang w:val="en-US"/>
+        </w:rPr>
+        <w:t>ActionModelLibrary</w:t>
+      </w:r>
+      <w:proofErr w:type="spellEnd"/>
+      <w:r>
+        <w:rPr>
+          <w:lang w:val="en-US"/>
+        </w:rPr>
+        <w:t>. If an action has to be modified, before being sent to the dispatcher, for example add some default parameters or convert different actions in the domain to the same action with a different parameter (</w:t>
+      </w:r>
+      <w:proofErr w:type="gramStart"/>
+      <w:r>
+        <w:rPr>
+          <w:lang w:val="en-US"/>
+        </w:rPr>
+        <w:t>e.g.</w:t>
+      </w:r>
+      <w:proofErr w:type="gramEnd"/>
+      <w:r>
+        <w:rPr>
+          <w:lang w:val="en-US"/>
+        </w:rPr>
+        <w:t xml:space="preserve"> </w:t>
+      </w:r>
+      <w:proofErr w:type="spellStart"/>
+      <w:r>
+        <w:rPr>
+          <w:lang w:val="en-US"/>
+        </w:rPr>
+        <w:t>PickFromPlan</w:t>
       </w:r>
       <w:r>
         <w:rPr>
@@ -814,11 +1255,26 @@
         </w:rPr>
         <w:t>e</w:t>
       </w:r>
-      <w:r>
-        <w:rPr>
-          <w:lang w:val="en-US"/>
-        </w:rPr>
-        <w:t>, PickFromContainer), this can be done here.</w:t>
+      <w:proofErr w:type="spellEnd"/>
+      <w:r>
+        <w:rPr>
+          <w:lang w:val="en-US"/>
+        </w:rPr>
+        <w:t xml:space="preserve">, </w:t>
+      </w:r>
+      <w:proofErr w:type="spellStart"/>
+      <w:r>
+        <w:rPr>
+          <w:lang w:val="en-US"/>
+        </w:rPr>
+        <w:t>PickFromContainer</w:t>
+      </w:r>
+      <w:proofErr w:type="spellEnd"/>
+      <w:r>
+        <w:rPr>
+          <w:lang w:val="en-US"/>
+        </w:rPr>
+        <w:t>), this can be done here.</w:t>
       </w:r>
     </w:p>
     <w:p>
@@ -882,21 +1338,73 @@
           <w:bCs/>
           <w:lang w:val="en-US"/>
         </w:rPr>
-        <w:t>Note on Predicates/Fluents</w:t>
-      </w:r>
+        <w:t>Note on Predicates/</w:t>
+      </w:r>
+      <w:proofErr w:type="spellStart"/>
       <w:r>
         <w:rPr>
           <w:b/>
           <w:bCs/>
           <w:lang w:val="en-US"/>
         </w:rPr>
+        <w:t>Fluents</w:t>
+      </w:r>
+      <w:proofErr w:type="spellEnd"/>
+      <w:r>
+        <w:rPr>
+          <w:b/>
+          <w:bCs/>
+          <w:lang w:val="en-US"/>
+        </w:rPr>
         <w:t xml:space="preserve">: </w:t>
       </w:r>
       <w:r>
         <w:rPr>
           <w:lang w:val="en-US"/>
         </w:rPr>
-        <w:t xml:space="preserve">The terms ‘Predicates’, ‘Fluents’ and ‘NumericFluents’ can be confusing in the beginning. In general, they all describe the same thing namely a fact in the knowledgebase. Everything that is expressed by a fluent could be also expressed by predicates, but sometimes fluents are more convenient. Consider the following example: We want to express the current position of a robot in the knowledgebase. Using a </w:t>
+        <w:t>The terms ‘Predicates’, ‘</w:t>
+      </w:r>
+      <w:proofErr w:type="spellStart"/>
+      <w:r>
+        <w:rPr>
+          <w:lang w:val="en-US"/>
+        </w:rPr>
+        <w:t>Fluents</w:t>
+      </w:r>
+      <w:proofErr w:type="spellEnd"/>
+      <w:r>
+        <w:rPr>
+          <w:lang w:val="en-US"/>
+        </w:rPr>
+        <w:t>’ and ‘</w:t>
+      </w:r>
+      <w:proofErr w:type="spellStart"/>
+      <w:r>
+        <w:rPr>
+          <w:lang w:val="en-US"/>
+        </w:rPr>
+        <w:t>NumericFluents</w:t>
+      </w:r>
+      <w:proofErr w:type="spellEnd"/>
+      <w:r>
+        <w:rPr>
+          <w:lang w:val="en-US"/>
+        </w:rPr>
+        <w:t xml:space="preserve">’ can be confusing in the beginning. In general, they all describe the same thing namely a fact in the knowledgebase. Everything that is expressed by a fluent could be also expressed by predicates, but sometimes </w:t>
+      </w:r>
+      <w:proofErr w:type="spellStart"/>
+      <w:r>
+        <w:rPr>
+          <w:lang w:val="en-US"/>
+        </w:rPr>
+        <w:t>fluents</w:t>
+      </w:r>
+      <w:proofErr w:type="spellEnd"/>
+      <w:r>
+        <w:rPr>
+          <w:lang w:val="en-US"/>
+        </w:rPr>
+        <w:t xml:space="preserve"> are more convenient. Consider the following example: We want to express the current position of a robot in the knowledgebase. Using a </w:t>
       </w:r>
       <w:r>
         <w:rPr>
@@ -908,7 +1416,43 @@
         <w:rPr>
           <w:lang w:val="en-US"/>
         </w:rPr>
-        <w:t>redicate, it would be something like RobotAt(?robot – RobotObject, ?loc – Location). Let’s assume robot</w:t>
+        <w:t xml:space="preserve">redicate, it would be something like </w:t>
+      </w:r>
+      <w:proofErr w:type="spellStart"/>
+      <w:proofErr w:type="gramStart"/>
+      <w:r>
+        <w:rPr>
+          <w:lang w:val="en-US"/>
+        </w:rPr>
+        <w:t>RobotAt</w:t>
+      </w:r>
+      <w:proofErr w:type="spellEnd"/>
+      <w:r>
+        <w:rPr>
+          <w:lang w:val="en-US"/>
+        </w:rPr>
+        <w:t>(</w:t>
+      </w:r>
+      <w:proofErr w:type="gramEnd"/>
+      <w:r>
+        <w:rPr>
+          <w:lang w:val="en-US"/>
+        </w:rPr>
+        <w:t xml:space="preserve">?robot – </w:t>
+      </w:r>
+      <w:proofErr w:type="spellStart"/>
+      <w:r>
+        <w:rPr>
+          <w:lang w:val="en-US"/>
+        </w:rPr>
+        <w:t>RobotObject</w:t>
+      </w:r>
+      <w:proofErr w:type="spellEnd"/>
+      <w:r>
+        <w:rPr>
+          <w:lang w:val="en-US"/>
+        </w:rPr>
+        <w:t>, ?loc – Location). Let’s assume robot</w:t>
       </w:r>
       <w:r>
         <w:rPr>
@@ -944,13 +1488,85 @@
         <w:rPr>
           <w:lang w:val="en-US"/>
         </w:rPr>
-        <w:t xml:space="preserve"> Robot</w:t>
-      </w:r>
-      <w:r>
-        <w:rPr>
-          <w:lang w:val="en-US"/>
-        </w:rPr>
-        <w:t xml:space="preserve">At(“Frank”,”Kitchen”). Now the robot moves to the Livingroom. We add: RobotAt(“Frank”,”Livingroom”). At this point, the knowledgebase is in an inconsistent state since the first </w:t>
+        <w:t xml:space="preserve"> </w:t>
+      </w:r>
+      <w:proofErr w:type="spellStart"/>
+      <w:r>
+        <w:rPr>
+          <w:lang w:val="en-US"/>
+        </w:rPr>
+        <w:t>Robot</w:t>
+      </w:r>
+      <w:r>
+        <w:rPr>
+          <w:lang w:val="en-US"/>
+        </w:rPr>
+        <w:t>At</w:t>
+      </w:r>
+      <w:proofErr w:type="spellEnd"/>
+      <w:r>
+        <w:rPr>
+          <w:lang w:val="en-US"/>
+        </w:rPr>
+        <w:t>(“</w:t>
+      </w:r>
+      <w:proofErr w:type="spellStart"/>
+      <w:r>
+        <w:rPr>
+          <w:lang w:val="en-US"/>
+        </w:rPr>
+        <w:t>Frank”</w:t>
+      </w:r>
+      <w:proofErr w:type="gramStart"/>
+      <w:r>
+        <w:rPr>
+          <w:lang w:val="en-US"/>
+        </w:rPr>
+        <w:t>,”Kitchen</w:t>
+      </w:r>
+      <w:proofErr w:type="spellEnd"/>
+      <w:proofErr w:type="gramEnd"/>
+      <w:r>
+        <w:rPr>
+          <w:lang w:val="en-US"/>
+        </w:rPr>
+        <w:t xml:space="preserve">”). Now the robot moves to the Livingroom. We add: </w:t>
+      </w:r>
+      <w:proofErr w:type="spellStart"/>
+      <w:r>
+        <w:rPr>
+          <w:lang w:val="en-US"/>
+        </w:rPr>
+        <w:t>RobotAt</w:t>
+      </w:r>
+      <w:proofErr w:type="spellEnd"/>
+      <w:r>
+        <w:rPr>
+          <w:lang w:val="en-US"/>
+        </w:rPr>
+        <w:t>(“</w:t>
+      </w:r>
+      <w:proofErr w:type="spellStart"/>
+      <w:r>
+        <w:rPr>
+          <w:lang w:val="en-US"/>
+        </w:rPr>
+        <w:t>Frank”</w:t>
+      </w:r>
+      <w:proofErr w:type="gramStart"/>
+      <w:r>
+        <w:rPr>
+          <w:lang w:val="en-US"/>
+        </w:rPr>
+        <w:t>,”Livingroom</w:t>
+      </w:r>
+      <w:proofErr w:type="spellEnd"/>
+      <w:proofErr w:type="gramEnd"/>
+      <w:r>
+        <w:rPr>
+          <w:lang w:val="en-US"/>
+        </w:rPr>
+        <w:t xml:space="preserve">”). At this point, the knowledgebase is in an inconsistent state since the first </w:t>
       </w:r>
       <w:r>
         <w:rPr>
@@ -962,7 +1578,21 @@
         <w:rPr>
           <w:lang w:val="en-US"/>
         </w:rPr>
-        <w:t>redicate we added is still in the knowledgebase. Physically the robot cannot be at two locations at the same time, so it is important that we delete all existing RobotAt-</w:t>
+        <w:t xml:space="preserve">redicate we added is still in the knowledgebase. Physically the robot cannot be at two locations at the same time, so it is important that we delete all existing </w:t>
+      </w:r>
+      <w:proofErr w:type="spellStart"/>
+      <w:r>
+        <w:rPr>
+          <w:lang w:val="en-US"/>
+        </w:rPr>
+        <w:t>RobotAt</w:t>
+      </w:r>
+      <w:proofErr w:type="spellEnd"/>
+      <w:r>
+        <w:rPr>
+          <w:lang w:val="en-US"/>
+        </w:rPr>
+        <w:t>-</w:t>
       </w:r>
       <w:r>
         <w:rPr>
@@ -976,6 +1606,7 @@
         </w:rPr>
         <w:t xml:space="preserve">redicates for “Frank” when we add a new one. To make things easier, the concept of </w:t>
       </w:r>
+      <w:proofErr w:type="spellStart"/>
       <w:r>
         <w:rPr>
           <w:lang w:val="en-US"/>
@@ -986,7 +1617,14 @@
         <w:rPr>
           <w:lang w:val="en-US"/>
         </w:rPr>
-        <w:t xml:space="preserve">luents was introduced. A </w:t>
+        <w:t>luents</w:t>
+      </w:r>
+      <w:proofErr w:type="spellEnd"/>
+      <w:r>
+        <w:rPr>
+          <w:lang w:val="en-US"/>
+        </w:rPr>
+        <w:t xml:space="preserve"> was introduced. A </w:t>
       </w:r>
       <w:r>
         <w:rPr>
@@ -1000,6 +1638,7 @@
         </w:rPr>
         <w:t xml:space="preserve">luent represents a global state and it is not possible to have two </w:t>
       </w:r>
+      <w:proofErr w:type="spellStart"/>
       <w:r>
         <w:rPr>
           <w:lang w:val="en-US"/>
@@ -1010,13 +1649,146 @@
         <w:rPr>
           <w:lang w:val="en-US"/>
         </w:rPr>
-        <w:t xml:space="preserve">luents with the same parameters. For the robot’s position, it would be for example RobotAt(“Frank”) = “LivingRoom”. When updating this fluent, the old value is overwritten </w:t>
-      </w:r>
-      <w:r>
-        <w:rPr>
-          <w:lang w:val="en-US"/>
-        </w:rPr>
-        <w:t>and there is no need to delete old values. The concept of Fluents is only used inside the knowledgebase. When communicating with the planner (i.e. creating a problem file), all Fluents are converted to predicates since Fluents do not exist in PDDL or HDDL. The difference of Fluents and NumericFluents is just the fact that the latter represent numeric values (e.g. weight of an object) and thus mathematical operations can be applied to them. In the end it is a design decision whether to represent a Predicate in the domain as a Predicate or as a Fluent in the knowledgebase.</w:t>
+        <w:t>luents</w:t>
+      </w:r>
+      <w:proofErr w:type="spellEnd"/>
+      <w:r>
+        <w:rPr>
+          <w:lang w:val="en-US"/>
+        </w:rPr>
+        <w:t xml:space="preserve"> with the same parameters. For the robot’s position, it would be for example </w:t>
+      </w:r>
+      <w:proofErr w:type="spellStart"/>
+      <w:r>
+        <w:rPr>
+          <w:lang w:val="en-US"/>
+        </w:rPr>
+        <w:t>RobotAt</w:t>
+      </w:r>
+      <w:proofErr w:type="spellEnd"/>
+      <w:r>
+        <w:rPr>
+          <w:lang w:val="en-US"/>
+        </w:rPr>
+        <w:t>(“Frank”) = “</w:t>
+      </w:r>
+      <w:proofErr w:type="spellStart"/>
+      <w:r>
+        <w:rPr>
+          <w:lang w:val="en-US"/>
+        </w:rPr>
+        <w:t>LivingRoom</w:t>
+      </w:r>
+      <w:proofErr w:type="spellEnd"/>
+      <w:r>
+        <w:rPr>
+          <w:lang w:val="en-US"/>
+        </w:rPr>
+        <w:t xml:space="preserve">”. When updating this fluent, the old value is overwritten </w:t>
+      </w:r>
+      <w:r>
+        <w:rPr>
+          <w:lang w:val="en-US"/>
+        </w:rPr>
+        <w:t xml:space="preserve">and there is no need to delete old values. The concept of </w:t>
+      </w:r>
+      <w:proofErr w:type="spellStart"/>
+      <w:r>
+        <w:rPr>
+          <w:lang w:val="en-US"/>
+        </w:rPr>
+        <w:t>Fluents</w:t>
+      </w:r>
+      <w:proofErr w:type="spellEnd"/>
+      <w:r>
+        <w:rPr>
+          <w:lang w:val="en-US"/>
+        </w:rPr>
+        <w:t xml:space="preserve"> is only used inside the knowledgebase. When communicating with the planner (</w:t>
+      </w:r>
+      <w:proofErr w:type="gramStart"/>
+      <w:r>
+        <w:rPr>
+          <w:lang w:val="en-US"/>
+        </w:rPr>
+        <w:t>i.e.</w:t>
+      </w:r>
+      <w:proofErr w:type="gramEnd"/>
+      <w:r>
+        <w:rPr>
+          <w:lang w:val="en-US"/>
+        </w:rPr>
+        <w:t xml:space="preserve"> creating a problem file), all </w:t>
+      </w:r>
+      <w:proofErr w:type="spellStart"/>
+      <w:r>
+        <w:rPr>
+          <w:lang w:val="en-US"/>
+        </w:rPr>
+        <w:t>Fluents</w:t>
+      </w:r>
+      <w:proofErr w:type="spellEnd"/>
+      <w:r>
+        <w:rPr>
+          <w:lang w:val="en-US"/>
+        </w:rPr>
+        <w:t xml:space="preserve"> are converted to predicates since </w:t>
+      </w:r>
+      <w:proofErr w:type="spellStart"/>
+      <w:r>
+        <w:rPr>
+          <w:lang w:val="en-US"/>
+        </w:rPr>
+        <w:t>Fluents</w:t>
+      </w:r>
+      <w:proofErr w:type="spellEnd"/>
+      <w:r>
+        <w:rPr>
+          <w:lang w:val="en-US"/>
+        </w:rPr>
+        <w:t xml:space="preserve"> do not exist in PDDL or HDDL. The difference of </w:t>
+      </w:r>
+      <w:proofErr w:type="spellStart"/>
+      <w:r>
+        <w:rPr>
+          <w:lang w:val="en-US"/>
+        </w:rPr>
+        <w:t>Fluents</w:t>
+      </w:r>
+      <w:proofErr w:type="spellEnd"/>
+      <w:r>
+        <w:rPr>
+          <w:lang w:val="en-US"/>
+        </w:rPr>
+        <w:t xml:space="preserve"> and </w:t>
+      </w:r>
+      <w:proofErr w:type="spellStart"/>
+      <w:r>
+        <w:rPr>
+          <w:lang w:val="en-US"/>
+        </w:rPr>
+        <w:t>NumericFluents</w:t>
+      </w:r>
+      <w:proofErr w:type="spellEnd"/>
+      <w:r>
+        <w:rPr>
+          <w:lang w:val="en-US"/>
+        </w:rPr>
+        <w:t xml:space="preserve"> is just the fact that the latter represent numeric values (</w:t>
+      </w:r>
+      <w:proofErr w:type="gramStart"/>
+      <w:r>
+        <w:rPr>
+          <w:lang w:val="en-US"/>
+        </w:rPr>
+        <w:t>e.g.</w:t>
+      </w:r>
+      <w:proofErr w:type="gramEnd"/>
+      <w:r>
+        <w:rPr>
+          <w:lang w:val="en-US"/>
+        </w:rPr>
+        <w:t xml:space="preserve"> weight of an object) and thus mathematical operations can be applied to them. In the end it is a design decision whether to represent a Predicate in the domain as a Predicate or as a Fluent in the knowledgebase.</w:t>
       </w:r>
     </w:p>
     <w:sectPr>

</xml_diff>